<commit_message>
Änderungen am Code un Doku
</commit_message>
<xml_diff>
--- a/Dokumentation/Dokumentation Yago Romero.docx
+++ b/Dokumentation/Dokumentation Yago Romero.docx
@@ -2705,10 +2705,7 @@
         <w:t xml:space="preserve"> ein fertiges GUI erstellt. Dieses GUI implementiert die </w:t>
       </w:r>
       <w:r>
-        <w:t>Autocomplete</w:t>
-      </w:r>
-      <w:r>
-        <w:t xml:space="preserve"> </w:t>
+        <w:t xml:space="preserve">Autocomplete </w:t>
       </w:r>
       <w:r>
         <w:t xml:space="preserve">Funktion, sowie die </w:t>
@@ -3393,13 +3390,7 @@
         <w:t>ngt in einer der Beiden Eingabefeldern</w:t>
       </w:r>
       <w:r>
-        <w:t xml:space="preserve"> </w:t>
-      </w:r>
-      <w:r>
-        <w:t xml:space="preserve">zu </w:t>
-      </w:r>
-      <w:r>
-        <w:t>schreiben</w:t>
+        <w:t xml:space="preserve"> zu schreiben</w:t>
       </w:r>
       <w:r>
         <w:t>, dann soll das darunterliegende Feld dieses Wort suchen und alle möglichen Resultate anzeigen, die die Buchstaben dieses Worts enthalten. Am Schluss soll de</w:t>
@@ -3530,22 +3521,24 @@
         <w:t>wird</w:t>
       </w:r>
       <w:r>
-        <w:t xml:space="preserve"> und dadurch wird das Programm langs</w:t>
-      </w:r>
-      <w:r>
-        <w:t>ä</w:t>
-      </w:r>
-      <w:r>
-        <w:t>m</w:t>
-      </w:r>
-      <w:r>
-        <w:t>er</w:t>
+        <w:t xml:space="preserve"> und dadurch wird das Programm </w:t>
+      </w:r>
+      <w:r>
+        <w:t>langsamer</w:t>
+      </w:r>
+      <w:r>
+        <w:t xml:space="preserve"> oder funktioniert nicht.</w:t>
+      </w:r>
+    </w:p>
+    <w:p>
+      <w:pPr>
+        <w:spacing w:before="240"/>
+      </w:pPr>
+      <w:r>
+        <w:t>Beim klicken von «Email senden» Knopf, ohne eine Verbindung zu wählen, stürzt das Programm ab.</w:t>
       </w:r>
       <w:bookmarkStart w:id="15" w:name="_GoBack"/>
       <w:bookmarkEnd w:id="15"/>
-      <w:r>
-        <w:t xml:space="preserve"> oder funktioniert nicht.</w:t>
-      </w:r>
     </w:p>
     <w:p>
       <w:pPr>
@@ -5583,7 +5576,7 @@
 </file>
 
 <file path=customXml/itemProps2.xml><?xml version="1.0" encoding="utf-8"?>
-<ds:datastoreItem xmlns:ds="http://schemas.openxmlformats.org/officeDocument/2006/customXml" ds:itemID="{9E31146B-BDF7-4F04-87C4-B9B83202FF31}">
+<ds:datastoreItem xmlns:ds="http://schemas.openxmlformats.org/officeDocument/2006/customXml" ds:itemID="{3CD9FF24-AB2B-481C-A200-8ED566744FF1}">
   <ds:schemaRefs>
     <ds:schemaRef ds:uri="http://schemas.openxmlformats.org/officeDocument/2006/bibliography"/>
   </ds:schemaRefs>

</xml_diff>